<commit_message>
vault backup: 2025-12-11 14:26:25
</commit_message>
<xml_diff>
--- a/projects/Capital/Bearing Temperature Monitoring/BRMO_BearingMonitoring_Capital_Application_20251211_Final.docx
+++ b/projects/Capital/Bearing Temperature Monitoring/BRMO_BearingMonitoring_Capital_Application_20251211_Final.docx
@@ -679,29 +679,7 @@
           <w:color w:val="000000" w:themeColor="text1"/>
           <w:lang w:eastAsia="en-ZA"/>
         </w:rPr>
-        <w:t xml:space="preserve">One ARM and One </w:t>
-      </w:r>
-      <w:proofErr w:type="spellStart"/>
-      <w:r>
-        <w:rPr>
-          <w:rFonts w:cs="Arial"/>
-          <w:b/>
-          <w:bCs/>
-          <w:color w:val="000000" w:themeColor="text1"/>
-          <w:lang w:eastAsia="en-ZA"/>
-        </w:rPr>
-        <w:t>Assore</w:t>
-      </w:r>
-      <w:proofErr w:type="spellEnd"/>
-      <w:r>
-        <w:rPr>
-          <w:rFonts w:cs="Arial"/>
-          <w:b/>
-          <w:bCs/>
-          <w:color w:val="000000" w:themeColor="text1"/>
-          <w:lang w:eastAsia="en-ZA"/>
-        </w:rPr>
-        <w:t xml:space="preserve"> Exco Member</w:t>
+        <w:t>One ARM and One Assore Exco Member</w:t>
       </w:r>
       <w:r>
         <w:rPr>
@@ -771,29 +749,7 @@
           <w:color w:val="000000" w:themeColor="text1"/>
           <w:lang w:eastAsia="en-ZA"/>
         </w:rPr>
-        <w:t xml:space="preserve">Two ARM and Two </w:t>
-      </w:r>
-      <w:proofErr w:type="spellStart"/>
-      <w:r>
-        <w:rPr>
-          <w:rFonts w:cs="Arial"/>
-          <w:b/>
-          <w:bCs/>
-          <w:color w:val="000000" w:themeColor="text1"/>
-          <w:lang w:eastAsia="en-ZA"/>
-        </w:rPr>
-        <w:t>Assore</w:t>
-      </w:r>
-      <w:proofErr w:type="spellEnd"/>
-      <w:r>
-        <w:rPr>
-          <w:rFonts w:cs="Arial"/>
-          <w:b/>
-          <w:bCs/>
-          <w:color w:val="000000" w:themeColor="text1"/>
-          <w:lang w:eastAsia="en-ZA"/>
-        </w:rPr>
-        <w:t xml:space="preserve"> Exco Members</w:t>
+        <w:t>Two ARM and Two Assore Exco Members</w:t>
       </w:r>
       <w:r>
         <w:rPr>
@@ -1178,7 +1134,10 @@
             </w:r>
             <w:r>
               <w:br/>
-              <w:t>• N3 UG: 13 conveyors, 14 sensors - R382k</w:t>
+              <w:t xml:space="preserve">• N3 UG: 13 conveyors, </w:t>
+            </w:r>
+            <w:r>
+              <w:t>R3.3m</w:t>
             </w:r>
             <w:r>
               <w:br/>
@@ -2012,19 +1971,8 @@
                 <w:bCs/>
                 <w:color w:val="000000" w:themeColor="text1"/>
               </w:rPr>
-              <w:t xml:space="preserve">Project Value </w:t>
-            </w:r>
-            <w:proofErr w:type="spellStart"/>
-            <w:r>
-              <w:rPr>
-                <w:rFonts w:cs="Arial"/>
-                <w:b/>
-                <w:bCs/>
-                <w:color w:val="000000" w:themeColor="text1"/>
-              </w:rPr>
-              <w:t>R’mil</w:t>
-            </w:r>
-            <w:proofErr w:type="spellEnd"/>
+              <w:t>Project Value R’mil</w:t>
+            </w:r>
           </w:p>
         </w:tc>
         <w:tc>
@@ -2120,14 +2068,6 @@
                 <w:color w:val="000000" w:themeColor="text1"/>
               </w:rPr>
             </w:pPr>
-            <w:r>
-              <w:rPr>
-                <w:rFonts w:cs="Arial"/>
-                <w:bCs/>
-                <w:color w:val="000000" w:themeColor="text1"/>
-              </w:rPr>
-              <w:t>☒</w:t>
-            </w:r>
           </w:p>
         </w:tc>
         <w:tc>
@@ -2216,15 +2156,6 @@
                 <w:color w:val="000000" w:themeColor="text1"/>
               </w:rPr>
             </w:pPr>
-            <w:r>
-              <w:rPr>
-                <w:rFonts w:cs="Arial"/>
-                <w:b/>
-                <w:bCs/>
-                <w:color w:val="000000" w:themeColor="text1"/>
-              </w:rPr>
-              <w:t>☐</w:t>
-            </w:r>
           </w:p>
         </w:tc>
       </w:tr>
@@ -2351,15 +2282,6 @@
                 <w:color w:val="000000" w:themeColor="text1"/>
               </w:rPr>
             </w:pPr>
-            <w:r>
-              <w:rPr>
-                <w:rFonts w:cs="Arial"/>
-                <w:b/>
-                <w:bCs/>
-                <w:color w:val="000000" w:themeColor="text1"/>
-              </w:rPr>
-              <w:t>☐</w:t>
-            </w:r>
           </w:p>
         </w:tc>
       </w:tr>
@@ -2486,15 +2408,6 @@
                 <w:color w:val="000000" w:themeColor="text1"/>
               </w:rPr>
             </w:pPr>
-            <w:r>
-              <w:rPr>
-                <w:rFonts w:cs="Arial"/>
-                <w:b/>
-                <w:bCs/>
-                <w:color w:val="000000" w:themeColor="text1"/>
-              </w:rPr>
-              <w:t>☐</w:t>
-            </w:r>
           </w:p>
         </w:tc>
       </w:tr>
@@ -2622,15 +2535,6 @@
                 <w:color w:val="000000" w:themeColor="text1"/>
               </w:rPr>
             </w:pPr>
-            <w:r>
-              <w:rPr>
-                <w:rFonts w:cs="Arial"/>
-                <w:b/>
-                <w:bCs/>
-                <w:color w:val="000000" w:themeColor="text1"/>
-              </w:rPr>
-              <w:t>☒</w:t>
-            </w:r>
           </w:p>
         </w:tc>
       </w:tr>
@@ -2691,11 +2595,12 @@
             </w:pPr>
             <w:r>
               <w:rPr>
-                <w:rFonts w:cs="Arial"/>
-                <w:bCs/>
-                <w:color w:val="000000" w:themeColor="text1"/>
-              </w:rPr>
-              <w:t>☐</w:t>
+                <w:rFonts w:ascii="Segoe UI Symbol" w:hAnsi="Segoe UI Symbol" w:cs="Segoe UI Symbol"/>
+                <w:color w:val="000000" w:themeColor="text1"/>
+                <w:sz w:val="28"/>
+                <w:szCs w:val="28"/>
+              </w:rPr>
+              <w:t>✓</w:t>
             </w:r>
           </w:p>
         </w:tc>
@@ -2779,12 +2684,12 @@
             </w:pPr>
             <w:r>
               <w:rPr>
-                <w:rFonts w:cs="Arial"/>
-                <w:b/>
-                <w:bCs/>
-                <w:color w:val="000000" w:themeColor="text1"/>
-              </w:rPr>
-              <w:t>☐</w:t>
+                <w:rFonts w:ascii="Segoe UI Symbol" w:hAnsi="Segoe UI Symbol" w:cs="Segoe UI Symbol"/>
+                <w:color w:val="000000" w:themeColor="text1"/>
+                <w:sz w:val="28"/>
+                <w:szCs w:val="28"/>
+              </w:rPr>
+              <w:t>✓</w:t>
             </w:r>
           </w:p>
         </w:tc>
@@ -2912,15 +2817,6 @@
                 <w:color w:val="000000" w:themeColor="text1"/>
               </w:rPr>
             </w:pPr>
-            <w:r>
-              <w:rPr>
-                <w:rFonts w:cs="Arial"/>
-                <w:b/>
-                <w:bCs/>
-                <w:color w:val="000000" w:themeColor="text1"/>
-              </w:rPr>
-              <w:t>☐</w:t>
-            </w:r>
           </w:p>
         </w:tc>
       </w:tr>
@@ -2935,27 +2831,6 @@
           <w:lang w:eastAsia="en-ZA"/>
         </w:rPr>
       </w:pPr>
-    </w:p>
-    <w:p>
-      <w:pPr>
-        <w:rPr>
-          <w:rFonts w:cs="Arial"/>
-          <w:b/>
-          <w:color w:val="000000" w:themeColor="text1"/>
-          <w:sz w:val="24"/>
-          <w:lang w:eastAsia="en-ZA"/>
-        </w:rPr>
-      </w:pPr>
-      <w:r>
-        <w:rPr>
-          <w:rFonts w:cs="Arial"/>
-          <w:b/>
-          <w:color w:val="000000" w:themeColor="text1"/>
-          <w:sz w:val="24"/>
-          <w:lang w:eastAsia="en-ZA"/>
-        </w:rPr>
-        <w:br w:type="page"/>
-      </w:r>
     </w:p>
     <w:tbl>
       <w:tblPr>
@@ -2995,10 +2870,19 @@
                 <w:rFonts w:cs="Arial"/>
                 <w:b/>
                 <w:color w:val="000000" w:themeColor="text1"/>
+                <w:sz w:val="24"/>
+              </w:rPr>
+              <w:lastRenderedPageBreak/>
+              <w:br w:type="page"/>
+            </w:r>
+            <w:r>
+              <w:rPr>
+                <w:rFonts w:cs="Arial"/>
+                <w:b/>
+                <w:color w:val="000000" w:themeColor="text1"/>
                 <w:sz w:val="28"/>
                 <w:szCs w:val="32"/>
               </w:rPr>
-              <w:lastRenderedPageBreak/>
               <w:t>PART B – QUALITY ASSURANCE</w:t>
             </w:r>
           </w:p>
@@ -3226,6 +3110,42 @@
                 <w:sz w:val="24"/>
               </w:rPr>
             </w:pPr>
+            <w:r>
+              <w:rPr>
+                <w:rFonts w:cs="Arial"/>
+                <w:i/>
+                <w:color w:val="000000" w:themeColor="text1"/>
+                <w:sz w:val="24"/>
+              </w:rPr>
+              <w:t xml:space="preserve">Finance Manager </w:t>
+            </w:r>
+            <w:r>
+              <w:rPr>
+                <w:rFonts w:cs="Arial"/>
+                <w:i/>
+                <w:color w:val="000000" w:themeColor="text1"/>
+                <w:sz w:val="24"/>
+              </w:rPr>
+              <w:t>–</w:t>
+            </w:r>
+            <w:r>
+              <w:rPr>
+                <w:rFonts w:cs="Arial"/>
+                <w:i/>
+                <w:color w:val="000000" w:themeColor="text1"/>
+                <w:sz w:val="24"/>
+              </w:rPr>
+              <w:t xml:space="preserve"> </w:t>
+            </w:r>
+            <w:r>
+              <w:rPr>
+                <w:rFonts w:cs="Arial"/>
+                <w:i/>
+                <w:color w:val="000000" w:themeColor="text1"/>
+                <w:sz w:val="24"/>
+              </w:rPr>
+              <w:t>Niresha Rumlagan</w:t>
+            </w:r>
           </w:p>
         </w:tc>
         <w:tc>
@@ -3276,15 +3196,6 @@
                 <w:sz w:val="24"/>
               </w:rPr>
             </w:pPr>
-            <w:r>
-              <w:rPr>
-                <w:rFonts w:cs="Arial"/>
-                <w:i/>
-                <w:color w:val="000000" w:themeColor="text1"/>
-                <w:sz w:val="24"/>
-              </w:rPr>
-              <w:t>Finance Manager - TBC</w:t>
-            </w:r>
           </w:p>
         </w:tc>
         <w:tc>
@@ -4244,27 +4155,7 @@
                 <w:i/>
                 <w:color w:val="156082" w:themeColor="accent1"/>
               </w:rPr>
-              <w:t xml:space="preserve">≤R10m Out </w:t>
-            </w:r>
-            <w:proofErr w:type="gramStart"/>
-            <w:r>
-              <w:rPr>
-                <w:rFonts w:cs="Arial"/>
-                <w:b/>
-                <w:i/>
-                <w:color w:val="156082" w:themeColor="accent1"/>
-              </w:rPr>
-              <w:t>Of</w:t>
-            </w:r>
-            <w:proofErr w:type="gramEnd"/>
-            <w:r>
-              <w:rPr>
-                <w:rFonts w:cs="Arial"/>
-                <w:b/>
-                <w:i/>
-                <w:color w:val="156082" w:themeColor="accent1"/>
-              </w:rPr>
-              <w:t xml:space="preserve"> Plan</w:t>
+              <w:t>≤R10m Out Of Plan</w:t>
             </w:r>
           </w:p>
         </w:tc>
@@ -4473,27 +4364,7 @@
                 <w:i/>
                 <w:color w:val="156082" w:themeColor="accent1"/>
               </w:rPr>
-              <w:t xml:space="preserve">&gt;R10m ≤R15m Out </w:t>
-            </w:r>
-            <w:proofErr w:type="gramStart"/>
-            <w:r>
-              <w:rPr>
-                <w:rFonts w:cs="Arial"/>
-                <w:b/>
-                <w:i/>
-                <w:color w:val="156082" w:themeColor="accent1"/>
-              </w:rPr>
-              <w:t>Of</w:t>
-            </w:r>
-            <w:proofErr w:type="gramEnd"/>
-            <w:r>
-              <w:rPr>
-                <w:rFonts w:cs="Arial"/>
-                <w:b/>
-                <w:i/>
-                <w:color w:val="156082" w:themeColor="accent1"/>
-              </w:rPr>
-              <w:t xml:space="preserve"> Plan</w:t>
+              <w:t>&gt;R10m ≤R15m Out Of Plan</w:t>
             </w:r>
           </w:p>
         </w:tc>
@@ -4688,27 +4559,7 @@
                 <w:i/>
                 <w:color w:val="156082" w:themeColor="accent1"/>
               </w:rPr>
-              <w:t xml:space="preserve">EXCO &gt;R15m ≤R30m Out </w:t>
-            </w:r>
-            <w:proofErr w:type="gramStart"/>
-            <w:r>
-              <w:rPr>
-                <w:rFonts w:cs="Arial"/>
-                <w:b/>
-                <w:i/>
-                <w:color w:val="156082" w:themeColor="accent1"/>
-              </w:rPr>
-              <w:t>Of</w:t>
-            </w:r>
-            <w:proofErr w:type="gramEnd"/>
-            <w:r>
-              <w:rPr>
-                <w:rFonts w:cs="Arial"/>
-                <w:b/>
-                <w:i/>
-                <w:color w:val="156082" w:themeColor="accent1"/>
-              </w:rPr>
-              <w:t xml:space="preserve"> Plan</w:t>
+              <w:t>EXCO &gt;R15m ≤R30m Out Of Plan</w:t>
             </w:r>
           </w:p>
         </w:tc>
@@ -4811,23 +4662,13 @@
                 <w:color w:val="000000" w:themeColor="text1"/>
               </w:rPr>
             </w:pPr>
-            <w:proofErr w:type="spellStart"/>
-            <w:r>
-              <w:rPr>
-                <w:rFonts w:cs="Arial"/>
-                <w:b/>
-                <w:color w:val="000000" w:themeColor="text1"/>
-              </w:rPr>
-              <w:t>Assore</w:t>
-            </w:r>
-            <w:proofErr w:type="spellEnd"/>
-            <w:r>
-              <w:rPr>
-                <w:rFonts w:cs="Arial"/>
-                <w:b/>
-                <w:color w:val="000000" w:themeColor="text1"/>
-              </w:rPr>
-              <w:t xml:space="preserve"> EXCO member 1</w:t>
+            <w:r>
+              <w:rPr>
+                <w:rFonts w:cs="Arial"/>
+                <w:b/>
+                <w:color w:val="000000" w:themeColor="text1"/>
+              </w:rPr>
+              <w:t>Assore EXCO member 1</w:t>
             </w:r>
           </w:p>
         </w:tc>
@@ -4922,27 +4763,7 @@
                 <w:i/>
                 <w:color w:val="156082" w:themeColor="accent1"/>
               </w:rPr>
-              <w:t xml:space="preserve">&gt;R30m ≤R60m Out </w:t>
-            </w:r>
-            <w:proofErr w:type="gramStart"/>
-            <w:r>
-              <w:rPr>
-                <w:rFonts w:cs="Arial"/>
-                <w:b/>
-                <w:i/>
-                <w:color w:val="156082" w:themeColor="accent1"/>
-              </w:rPr>
-              <w:t>Of</w:t>
-            </w:r>
-            <w:proofErr w:type="gramEnd"/>
-            <w:r>
-              <w:rPr>
-                <w:rFonts w:cs="Arial"/>
-                <w:b/>
-                <w:i/>
-                <w:color w:val="156082" w:themeColor="accent1"/>
-              </w:rPr>
-              <w:t xml:space="preserve"> Plan</w:t>
+              <w:t>&gt;R30m ≤R60m Out Of Plan</w:t>
             </w:r>
           </w:p>
         </w:tc>
@@ -5045,23 +4866,13 @@
                 <w:color w:val="000000" w:themeColor="text1"/>
               </w:rPr>
             </w:pPr>
-            <w:proofErr w:type="spellStart"/>
-            <w:r>
-              <w:rPr>
-                <w:rFonts w:cs="Arial"/>
-                <w:b/>
-                <w:color w:val="000000" w:themeColor="text1"/>
-              </w:rPr>
-              <w:t>Assore</w:t>
-            </w:r>
-            <w:proofErr w:type="spellEnd"/>
-            <w:r>
-              <w:rPr>
-                <w:rFonts w:cs="Arial"/>
-                <w:b/>
-                <w:color w:val="000000" w:themeColor="text1"/>
-              </w:rPr>
-              <w:t xml:space="preserve"> EXCO member 2</w:t>
+            <w:r>
+              <w:rPr>
+                <w:rFonts w:cs="Arial"/>
+                <w:b/>
+                <w:color w:val="000000" w:themeColor="text1"/>
+              </w:rPr>
+              <w:t>Assore EXCO member 2</w:t>
             </w:r>
           </w:p>
         </w:tc>
@@ -9894,7 +9705,7 @@
         <w:sz w:val="14"/>
         <w:szCs w:val="14"/>
       </w:rPr>
-      <w:t>2:17 PM</w:t>
+      <w:t>2:22 PM</w:t>
     </w:r>
     <w:r>
       <w:rPr>
@@ -9980,10 +9791,10 @@
                       <a:effectLst/>
                       <a:extLst>
                         <a:ext uri="{FAA26D3D-D897-4be2-8F04-BA451C77F1D7}">
-                          <ma14:placeholderFlag xmlns:ma14="http://schemas.microsoft.com/office/mac/drawingml/2011/main" xmlns:w="http://schemas.openxmlformats.org/wordprocessingml/2006/main" xmlns:w10="urn:schemas-microsoft-com:office:word" xmlns:v="urn:schemas-microsoft-com:vml" xmlns:o="urn:schemas-microsoft-com:office:office" xmlns:mv="urn:schemas-microsoft-com:mac:vml" xmlns:mo="http://schemas.microsoft.com/office/mac/office/2008/main" xmlns:a14="http://schemas.microsoft.com/office/drawing/2010/main" xmlns:pic="http://schemas.openxmlformats.org/drawingml/2006/picture" xmlns=""/>
+                          <ma14:placeholderFlag xmlns="" xmlns:pic="http://schemas.openxmlformats.org/drawingml/2006/picture" xmlns:a14="http://schemas.microsoft.com/office/drawing/2010/main" xmlns:mo="http://schemas.microsoft.com/office/mac/office/2008/main" xmlns:mv="urn:schemas-microsoft-com:mac:vml" xmlns:o="urn:schemas-microsoft-com:office:office" xmlns:v="urn:schemas-microsoft-com:vml" xmlns:w10="urn:schemas-microsoft-com:office:word" xmlns:w="http://schemas.openxmlformats.org/wordprocessingml/2006/main" xmlns:ma14="http://schemas.microsoft.com/office/mac/drawingml/2011/main"/>
                         </a:ext>
                         <a:ext uri="{C572A759-6A51-4108-AA02-DFA0A04FC94B}">
-                          <ma14:wrappingTextBoxFlag xmlns:ma14="http://schemas.microsoft.com/office/mac/drawingml/2011/main" xmlns:w="http://schemas.openxmlformats.org/wordprocessingml/2006/main" xmlns:w10="urn:schemas-microsoft-com:office:word" xmlns:v="urn:schemas-microsoft-com:vml" xmlns:o="urn:schemas-microsoft-com:office:office" xmlns:mv="urn:schemas-microsoft-com:mac:vml" xmlns:mo="http://schemas.microsoft.com/office/mac/office/2008/main" xmlns:a14="http://schemas.microsoft.com/office/drawing/2010/main" xmlns:pic="http://schemas.openxmlformats.org/drawingml/2006/picture" xmlns=""/>
+                          <ma14:wrappingTextBoxFlag xmlns="" xmlns:pic="http://schemas.openxmlformats.org/drawingml/2006/picture" xmlns:a14="http://schemas.microsoft.com/office/drawing/2010/main" xmlns:mo="http://schemas.microsoft.com/office/mac/office/2008/main" xmlns:mv="urn:schemas-microsoft-com:mac:vml" xmlns:o="urn:schemas-microsoft-com:office:office" xmlns:v="urn:schemas-microsoft-com:vml" xmlns:w10="urn:schemas-microsoft-com:office:word" xmlns:w="http://schemas.openxmlformats.org/wordprocessingml/2006/main" xmlns:ma14="http://schemas.microsoft.com/office/mac/drawingml/2011/main"/>
                         </a:ext>
                       </a:extLst>
                     </wps:spPr>
@@ -10675,7 +10486,7 @@
                   </a:prstGeom>
                   <a:extLst>
                     <a:ext uri="{FAA26D3D-D897-4be2-8F04-BA451C77F1D7}">
-                      <ma14:placeholderFlag xmlns:ma14="http://schemas.microsoft.com/office/mac/drawingml/2011/main" xmlns:w="http://schemas.openxmlformats.org/wordprocessingml/2006/main" xmlns:w10="urn:schemas-microsoft-com:office:word" xmlns:v="urn:schemas-microsoft-com:vml" xmlns:o="urn:schemas-microsoft-com:office:office" xmlns:mv="urn:schemas-microsoft-com:mac:vml" xmlns:mo="http://schemas.microsoft.com/office/mac/office/2008/main" xmlns:a14="http://schemas.microsoft.com/office/drawing/2010/main" xmlns=""/>
+                      <ma14:placeholderFlag xmlns="" xmlns:a14="http://schemas.microsoft.com/office/drawing/2010/main" xmlns:mo="http://schemas.microsoft.com/office/mac/office/2008/main" xmlns:mv="urn:schemas-microsoft-com:mac:vml" xmlns:o="urn:schemas-microsoft-com:office:office" xmlns:v="urn:schemas-microsoft-com:vml" xmlns:w10="urn:schemas-microsoft-com:office:word" xmlns:w="http://schemas.openxmlformats.org/wordprocessingml/2006/main" xmlns:ma14="http://schemas.microsoft.com/office/mac/drawingml/2011/main"/>
                     </a:ext>
                   </a:extLst>
                 </pic:spPr>
@@ -12414,6 +12225,7 @@
     <w:rsid w:val="007D76E6"/>
     <w:rsid w:val="00C44F03"/>
     <w:rsid w:val="00D26C15"/>
+    <w:rsid w:val="00D92934"/>
     <w:rsid w:val="00EF44EB"/>
   </w:rsids>
   <m:mathPr>

</xml_diff>